<commit_message>
Discribe 2 attacking methods Wi-Fi networks
</commit_message>
<xml_diff>
--- a/Referat Nikita Yarosh/Commands.docx
+++ b/Referat Nikita Yarosh/Commands.docx
@@ -6,14 +6,35 @@
       <w:pPr>
         <w:pStyle w:val="1"/>
         <w:rPr>
-          <w:lang w:val="en-US"/>
-        </w:rPr>
-      </w:pPr>
-      <w:r>
-        <w:rPr>
+          <w:rFonts w:ascii="Verdana" w:hAnsi="Verdana"/>
+          <w:lang w:val="en-US"/>
+        </w:rPr>
+      </w:pPr>
+      <w:r>
+        <w:rPr>
+          <w:rFonts w:ascii="Verdana" w:hAnsi="Verdana"/>
           <w:lang w:val="en-US"/>
         </w:rPr>
         <w:t>Aspell</w:t>
+      </w:r>
+    </w:p>
+    <w:p>
+      <w:pPr>
+        <w:rPr>
+          <w:lang w:val="en-US"/>
+        </w:rPr>
+      </w:pPr>
+      <w:r>
+        <w:rPr>
+          <w:lang w:val="en-US"/>
+        </w:rPr>
+        <w:t xml:space="preserve"># cd </w:t>
+      </w:r>
+      <w:r>
+        <w:rPr>
+          <w:lang w:val="en-US"/>
+        </w:rPr>
+        <w:t>Desktop</w:t>
       </w:r>
     </w:p>
     <w:p>
@@ -231,7 +252,7 @@
       </w:r>
       <w:r>
         <w:rPr>
-          <w:rFonts w:ascii="Courier New" w:eastAsia="Times New Roman" w:hAnsi="Courier New" w:cs="Courier New"/>
+          <w:rFonts w:eastAsia="Times New Roman" w:cs="Courier New"/>
           <w:sz w:val="20"/>
           <w:szCs w:val="20"/>
           <w:lang w:val="en-US" w:eastAsia="ru-RU"/>
@@ -288,12 +309,26 @@
         <w:rPr>
           <w:lang w:val="en-US" w:eastAsia="ru-RU"/>
         </w:rPr>
-        <w:t xml:space="preserve"> expand &gt; words.</w:t>
-      </w:r>
+        <w:t xml:space="preserve"> </w:t>
+      </w:r>
+      <w:proofErr w:type="gramStart"/>
       <w:r>
         <w:rPr>
           <w:lang w:val="en-US" w:eastAsia="ru-RU"/>
         </w:rPr>
+        <w:t>expand &gt;</w:t>
+      </w:r>
+      <w:proofErr w:type="gramEnd"/>
+      <w:r>
+        <w:rPr>
+          <w:lang w:val="en-US" w:eastAsia="ru-RU"/>
+        </w:rPr>
+        <w:t xml:space="preserve"> words.</w:t>
+      </w:r>
+      <w:r>
+        <w:rPr>
+          <w:lang w:val="en-US" w:eastAsia="ru-RU"/>
+        </w:rPr>
         <w:t>cs</w:t>
       </w:r>
       <w:r>
@@ -361,7 +396,7 @@
     <w:p>
       <w:pPr>
         <w:rPr>
-          <w:lang w:val="en-US"/>
+          <w:lang w:val="ru-RU"/>
         </w:rPr>
       </w:pPr>
       <w:r>
@@ -390,50 +425,268 @@
         </w:rPr>
         <w:t xml:space="preserve"> -f utf8 -t ascii//TRANSLIT &gt; words.cs1.txt</w:t>
       </w:r>
+    </w:p>
+    <w:p>
+      <w:pPr>
+        <w:pStyle w:val="1"/>
+        <w:rPr>
+          <w:rFonts w:ascii="Verdana" w:hAnsi="Verdana"/>
+          <w:lang w:val="ru-RU"/>
+        </w:rPr>
+      </w:pPr>
+      <w:r>
+        <w:rPr>
+          <w:rFonts w:ascii="Verdana" w:hAnsi="Verdana"/>
+          <w:lang w:val="en-US"/>
+        </w:rPr>
+        <w:t>Crunch</w:t>
+      </w:r>
+    </w:p>
+    <w:p>
+      <w:pPr>
+        <w:rPr>
+          <w:lang w:val="en-US"/>
+        </w:rPr>
+      </w:pPr>
+      <w:r>
+        <w:rPr>
+          <w:lang w:val="en-US"/>
+        </w:rPr>
+        <w:t># cd Desktop</w:t>
+      </w:r>
+    </w:p>
+    <w:p>
+      <w:pPr>
+        <w:rPr>
+          <w:lang w:val="en-US"/>
+        </w:rPr>
+      </w:pPr>
+      <w:r>
+        <w:rPr>
+          <w:lang w:val="en-US"/>
+        </w:rPr>
+        <w:t xml:space="preserve"># </w:t>
+      </w:r>
+      <w:r>
+        <w:rPr>
+          <w:lang w:val="en-US"/>
+        </w:rPr>
+        <w:t>crunch 2 2 -f charsets numeric -o pwd.txt</w:t>
+      </w:r>
+    </w:p>
+    <w:p>
+      <w:pPr>
+        <w:rPr>
+          <w:lang w:val="en-US"/>
+        </w:rPr>
+      </w:pPr>
+      <w:r>
+        <w:rPr>
+          <w:lang w:val="en-US"/>
+        </w:rPr>
+        <w:t xml:space="preserve"># crunch 2 2 -f charsets </w:t>
+      </w:r>
+      <w:proofErr w:type="spellStart"/>
+      <w:r>
+        <w:rPr>
+          <w:lang w:val="en-US"/>
+        </w:rPr>
+        <w:t>lowerczech</w:t>
+      </w:r>
+      <w:proofErr w:type="spellEnd"/>
+      <w:r>
+        <w:rPr>
+          <w:lang w:val="en-US"/>
+        </w:rPr>
+        <w:t xml:space="preserve"> -o pwd.txt</w:t>
+      </w:r>
+    </w:p>
+    <w:p>
+      <w:pPr>
+        <w:rPr>
+          <w:lang w:val="en-US"/>
+        </w:rPr>
+      </w:pPr>
+      <w:r>
+        <w:rPr>
+          <w:lang w:val="en-US"/>
+        </w:rPr>
+        <w:t xml:space="preserve"># crunch 2 2 -f charsets </w:t>
+      </w:r>
+      <w:proofErr w:type="spellStart"/>
+      <w:r>
+        <w:rPr>
+          <w:lang w:val="en-US"/>
+        </w:rPr>
+        <w:t>lowerrussian</w:t>
+      </w:r>
+      <w:proofErr w:type="spellEnd"/>
+      <w:r>
+        <w:rPr>
+          <w:lang w:val="en-US"/>
+        </w:rPr>
+        <w:t xml:space="preserve"> -o pwd.txt</w:t>
+      </w:r>
+    </w:p>
+    <w:p>
+      <w:pPr>
+        <w:pStyle w:val="1"/>
+        <w:rPr>
+          <w:rFonts w:ascii="Verdana" w:hAnsi="Verdana"/>
+          <w:lang w:val="en-US"/>
+        </w:rPr>
+      </w:pPr>
+      <w:r>
+        <w:rPr>
+          <w:rFonts w:ascii="Verdana" w:hAnsi="Verdana"/>
+          <w:lang w:val="en-US"/>
+        </w:rPr>
+        <w:t>script from GitHub</w:t>
+      </w:r>
+    </w:p>
+    <w:p>
+      <w:pPr>
+        <w:rPr>
+          <w:lang w:val="en-US"/>
+        </w:rPr>
+      </w:pPr>
+      <w:r>
+        <w:rPr>
+          <w:lang w:val="en-US"/>
+        </w:rPr>
+        <w:t xml:space="preserve"># </w:t>
+      </w:r>
+      <w:proofErr w:type="spellStart"/>
+      <w:r>
+        <w:t>git</w:t>
+      </w:r>
+      <w:proofErr w:type="spellEnd"/>
+      <w:r>
+        <w:t xml:space="preserve"> </w:t>
+      </w:r>
+      <w:proofErr w:type="spellStart"/>
+      <w:r>
+        <w:t>clone</w:t>
+      </w:r>
+      <w:proofErr w:type="spellEnd"/>
+      <w:r>
+        <w:rPr>
+          <w:lang w:val="en-US"/>
+        </w:rPr>
+        <w:t xml:space="preserve"> </w:t>
+      </w:r>
+      <w:hyperlink r:id="rId4" w:history="1">
+        <w:r>
+          <w:rPr>
+            <w:rStyle w:val="a3"/>
+            <w:lang w:val="en-US"/>
+          </w:rPr>
+          <w:t>https://github.com/Bitwise-01/Passwords.git</w:t>
+        </w:r>
+      </w:hyperlink>
+      <w:r>
+        <w:rPr>
+          <w:lang w:val="en-US"/>
+        </w:rPr>
+        <w:t xml:space="preserve"> </w:t>
+      </w:r>
+    </w:p>
+    <w:p>
+      <w:pPr>
+        <w:rPr>
+          <w:rFonts w:cs="Arial"/>
+          <w:color w:val="030303"/>
+          <w:shd w:val="clear" w:color="auto" w:fill="F9F9F9"/>
+        </w:rPr>
+      </w:pPr>
+      <w:r>
+        <w:rPr>
+          <w:lang w:val="en-US"/>
+        </w:rPr>
+        <w:t xml:space="preserve"># </w:t>
+      </w:r>
+      <w:r>
+        <w:rPr>
+          <w:rFonts w:cs="Arial"/>
+          <w:color w:val="030303"/>
+          <w:shd w:val="clear" w:color="auto" w:fill="F9F9F9"/>
+        </w:rPr>
+        <w:t>cd</w:t>
+      </w:r>
+      <w:r>
+        <w:rPr>
+          <w:rFonts w:cs="Arial"/>
+          <w:color w:val="030303"/>
+          <w:shd w:val="clear" w:color="auto" w:fill="F9F9F9"/>
+        </w:rPr>
+        <w:t xml:space="preserve"> </w:t>
+      </w:r>
+      <w:proofErr w:type="spellStart"/>
+      <w:r>
+        <w:rPr>
+          <w:rFonts w:cs="Arial"/>
+          <w:color w:val="030303"/>
+          <w:shd w:val="clear" w:color="auto" w:fill="F9F9F9"/>
+        </w:rPr>
+        <w:t>Passwords</w:t>
+      </w:r>
+      <w:proofErr w:type="spellEnd"/>
+    </w:p>
+    <w:p>
+      <w:pPr>
+        <w:rPr>
+          <w:rFonts w:cs="Arial"/>
+          <w:color w:val="030303"/>
+          <w:shd w:val="clear" w:color="auto" w:fill="F9F9F9"/>
+        </w:rPr>
+      </w:pPr>
+      <w:r>
+        <w:rPr>
+          <w:rFonts w:cs="Arial"/>
+          <w:color w:val="030303"/>
+          <w:shd w:val="clear" w:color="auto" w:fill="F9F9F9"/>
+        </w:rPr>
+        <w:t xml:space="preserve"># </w:t>
+      </w:r>
+      <w:r>
+        <w:rPr>
+          <w:rFonts w:cs="Arial"/>
+          <w:color w:val="030303"/>
+          <w:shd w:val="clear" w:color="auto" w:fill="F9F9F9"/>
+        </w:rPr>
+        <w:t>p</w:t>
+      </w:r>
+      <w:r>
+        <w:rPr>
+          <w:rFonts w:cs="Arial"/>
+          <w:color w:val="030303"/>
+          <w:shd w:val="clear" w:color="auto" w:fill="F9F9F9"/>
+        </w:rPr>
+        <w:t>ython3 passgen.py</w:t>
+      </w:r>
+    </w:p>
+    <w:p>
       <w:bookmarkStart w:id="0" w:name="_GoBack"/>
+      <w:r>
+        <w:t xml:space="preserve"># </w:t>
+      </w:r>
+      <w:proofErr w:type="spellStart"/>
+      <w:r>
+        <w:t>cat</w:t>
+      </w:r>
+      <w:proofErr w:type="spellEnd"/>
+      <w:r>
+        <w:t xml:space="preserve"> </w:t>
+      </w:r>
+      <w:r>
+        <w:rPr>
+          <w:rFonts w:cs="Arial"/>
+          <w:color w:val="030303"/>
+          <w:shd w:val="clear" w:color="auto" w:fill="F9F9F9"/>
+        </w:rPr>
+        <w:t>pass.txt</w:t>
+      </w:r>
       <w:bookmarkEnd w:id="0"/>
-    </w:p>
-    <w:p>
-      <w:pPr>
-        <w:pStyle w:val="1"/>
-        <w:rPr>
-          <w:lang w:val="en-US"/>
-        </w:rPr>
-      </w:pPr>
-      <w:r>
-        <w:rPr>
-          <w:lang w:val="en-US"/>
-        </w:rPr>
-        <w:t>Crunch</w:t>
-      </w:r>
-    </w:p>
-    <w:p>
-      <w:pPr>
-        <w:rPr>
-          <w:lang w:val="en-US"/>
-        </w:rPr>
-      </w:pPr>
-    </w:p>
-    <w:p>
-      <w:pPr>
-        <w:pStyle w:val="1"/>
-        <w:rPr>
-          <w:lang w:val="en-US"/>
-        </w:rPr>
-      </w:pPr>
-      <w:r>
-        <w:rPr>
-          <w:lang w:val="en-US"/>
-        </w:rPr>
-        <w:t>script from GitHub</w:t>
-      </w:r>
-    </w:p>
-    <w:p>
-      <w:pPr>
-        <w:rPr>
-          <w:lang w:val="en-US"/>
-        </w:rPr>
-      </w:pPr>
     </w:p>
     <w:sectPr>
       <w:pgSz w:w="11906" w:h="16838"/>
@@ -959,6 +1212,29 @@
       <w:lang w:eastAsia="ru-RU"/>
     </w:rPr>
   </w:style>
+  <w:style w:type="character" w:styleId="a3">
+    <w:name w:val="Hyperlink"/>
+    <w:basedOn w:val="a0"/>
+    <w:uiPriority w:val="99"/>
+    <w:unhideWhenUsed/>
+    <w:rsid w:val="003F4E80"/>
+    <w:rPr>
+      <w:color w:val="0563C1" w:themeColor="hyperlink"/>
+      <w:u w:val="single"/>
+    </w:rPr>
+  </w:style>
+  <w:style w:type="character" w:styleId="a4">
+    <w:name w:val="Unresolved Mention"/>
+    <w:basedOn w:val="a0"/>
+    <w:uiPriority w:val="99"/>
+    <w:semiHidden/>
+    <w:unhideWhenUsed/>
+    <w:rsid w:val="003F4E80"/>
+    <w:rPr>
+      <w:color w:val="605E5C"/>
+      <w:shd w:val="clear" w:color="auto" w:fill="E1DFDD"/>
+    </w:rPr>
+  </w:style>
 </w:styles>
 </file>
 

</xml_diff>